<commit_message>
Adding a bit more to the idea and plan document
It's just about the middle part of the site, to be called "WHITE"
</commit_message>
<xml_diff>
--- a/Idea and plan.docx
+++ b/Idea and plan.docx
@@ -70,6 +70,14 @@
         </w:rPr>
         <w:t>I don’t know yet how many and will lead to I don’t know where yet. It’s up for discussion if you want, but soon enough I will figure it out.</w:t>
       </w:r>
+      <w:r>
+        <w:rPr>
+          <w:b/>
+        </w:rPr>
+        <w:t xml:space="preserve"> I do know now however that the middle would be called “WHITE” and it will be the hardest one, maybe even needing a bit of code-making.</w:t>
+      </w:r>
+      <w:bookmarkStart w:id="0" w:name="_GoBack"/>
+      <w:bookmarkEnd w:id="0"/>
     </w:p>
     <w:p/>
     <w:p>
@@ -246,8 +254,6 @@
       <w:r>
         <w:t>To be continued with the “BLUE” part.</w:t>
       </w:r>
-      <w:bookmarkStart w:id="0" w:name="_GoBack"/>
-      <w:bookmarkEnd w:id="0"/>
     </w:p>
     <w:sectPr>
       <w:pgSz w:w="12240" w:h="15840"/>

</xml_diff>

<commit_message>
A little change to the messages
</commit_message>
<xml_diff>
--- a/Idea and plan.docx
+++ b/Idea and plan.docx
@@ -148,38 +148,29 @@
         <w:t xml:space="preserve">The painting is “The blue moon” by Pablo Picasso. It symbolizes the hidden message within the top message (just like the painting itself hides another painting). </w:t>
       </w:r>
       <w:r>
-        <w:t>The above message will be hidden in a block, starting with 123,76 (01111011, 01001100). This means, right after Welcome, the message should have the following: “ &amp;nbsp;</w:t>
-      </w:r>
-      <w:r>
-        <w:t>&amp;nbsp;&amp;nbsp;&amp;nbsp;</w:t>
-      </w:r>
-      <w:r>
-        <w:t xml:space="preserve"> </w:t>
-      </w:r>
-      <w:r>
-        <w:t>&amp;nbsp;&amp;nbsp;</w:t>
-      </w:r>
-      <w:r>
-        <w:t>”</w:t>
+        <w:t>The above message will be hidden in a block, starting with 123,76 (01111011, 01001100). This means, right after Welcome, the message should have the following: “ &amp;nbsp;&amp;nbsp;&amp;nbsp;&amp;nbsp; &amp;nbsp;&amp;nbsp;”</w:t>
+      </w:r>
+    </w:p>
+    <w:p/>
+    <w:p>
+      <w:r>
+        <w:t>“RED” PART, PAGE 2</w:t>
+      </w:r>
+    </w:p>
+    <w:p>
+      <w:r>
+        <w:lastRenderedPageBreak/>
+        <w:t>The second page will start with the following message:</w:t>
+      </w:r>
+    </w:p>
+    <w:p>
+      <w:r>
+        <w:t>Good work</w:t>
       </w:r>
       <w:bookmarkStart w:id="0" w:name="_GoBack"/>
       <w:bookmarkEnd w:id="0"/>
-    </w:p>
-    <w:p/>
-    <w:p>
-      <w:r>
-        <w:t>“RED” PART, PAGE 2</w:t>
-      </w:r>
-    </w:p>
-    <w:p>
-      <w:r>
-        <w:lastRenderedPageBreak/>
-        <w:t>The second page will start with the following message:</w:t>
-      </w:r>
-    </w:p>
-    <w:p>
-      <w:r>
-        <w:t>Bravo,</w:t>
+      <w:r>
+        <w:t>,</w:t>
       </w:r>
     </w:p>
     <w:p>
@@ -248,7 +239,10 @@
     </w:p>
     <w:p>
       <w:r>
-        <w:t>good, good,</w:t>
+        <w:t>good work</w:t>
+      </w:r>
+      <w:r>
+        <w:t>,</w:t>
       </w:r>
     </w:p>
     <w:p>
@@ -288,6 +282,23 @@
         <w:t>To be continued with the “BLUE” part.</w:t>
       </w:r>
     </w:p>
+    <w:p/>
+    <w:p>
+      <w:r>
+        <w:t>BLUE Page 1:</w:t>
+      </w:r>
+    </w:p>
+    <w:p>
+      <w:r>
+        <w:t>What need to be shown on this page are a few things: a number (representing the sum of the ascii numbers), a poem (which from the first letters you get ‘ascii sum’), a set of numbers, which represent the percentages of the ascii in that ascii sum.</w:t>
+      </w:r>
+    </w:p>
+    <w:p>
+      <w:r>
+        <w:t>So what will we get after finding the ascii? Why, /stussw.html of course. Okay, let’s start.</w:t>
+      </w:r>
+    </w:p>
+    <w:p/>
     <w:sectPr>
       <w:pgSz w:w="12240" w:h="15840"/>
       <w:pgMar w:top="1417" w:right="1417" w:bottom="1417" w:left="1417" w:header="708" w:footer="708" w:gutter="0"/>

</xml_diff>